<commit_message>
Commit 4: Updated view pages screenshots
</commit_message>
<xml_diff>
--- a/DBS Coding Assignment.DOCX
+++ b/DBS Coding Assignment.DOCX
@@ -78,7 +78,11 @@
       <w:sdtPr>
         <w:rPr>
           <w:rFonts w:eastAsiaTheme="minorHAnsi"/>
+          <w:caps w:val="0"/>
           <w:color w:val="auto"/>
+          <w:spacing w:val="0"/>
+          <w:sz w:val="24"/>
+          <w:szCs w:val="20"/>
         </w:rPr>
         <w:id w:val="159357181"/>
         <w:docPartObj>
@@ -91,11 +95,7 @@
           <w:rFonts w:eastAsiaTheme="minorEastAsia"/>
           <w:b/>
           <w:bCs/>
-          <w:caps w:val="0"/>
           <w:noProof/>
-          <w:spacing w:val="0"/>
-          <w:sz w:val="24"/>
-          <w:szCs w:val="20"/>
         </w:rPr>
       </w:sdtEndPr>
       <w:sdtContent>
@@ -1193,7 +1193,15 @@
     </w:p>
     <w:p>
       <w:r>
-        <w:t>save it into database. You can use embedded database/jms for illustration purpose.</w:t>
+        <w:t>save it into database. You can use embedded database/</w:t>
+      </w:r>
+      <w:proofErr w:type="spellStart"/>
+      <w:r>
+        <w:t>jms</w:t>
+      </w:r>
+      <w:proofErr w:type="spellEnd"/>
+      <w:r>
+        <w:t xml:space="preserve"> for illustration purpose.</w:t>
       </w:r>
     </w:p>
     <w:p>
@@ -1298,9 +1306,11 @@
           <w:numId w:val="3"/>
         </w:numPr>
       </w:pPr>
+      <w:proofErr w:type="spellStart"/>
       <w:r>
         <w:t>SpringBoot</w:t>
       </w:r>
+      <w:proofErr w:type="spellEnd"/>
     </w:p>
     <w:p>
       <w:pPr>
@@ -1361,9 +1371,11 @@
           <w:numId w:val="3"/>
         </w:numPr>
       </w:pPr>
+      <w:proofErr w:type="spellStart"/>
       <w:r>
         <w:t>OpenFeign</w:t>
       </w:r>
+      <w:proofErr w:type="spellEnd"/>
       <w:r>
         <w:t xml:space="preserve"> client</w:t>
       </w:r>
@@ -1479,8 +1491,13 @@
           <w:numId w:val="1"/>
         </w:numPr>
       </w:pPr>
-      <w:r>
-        <w:t xml:space="preserve">shoppingcart-service </w:t>
+      <w:proofErr w:type="spellStart"/>
+      <w:r>
+        <w:t>shoppingcart</w:t>
+      </w:r>
+      <w:proofErr w:type="spellEnd"/>
+      <w:r>
+        <w:t xml:space="preserve">-service </w:t>
       </w:r>
       <w:r>
         <w:sym w:font="Wingdings" w:char="F0E0"/>
@@ -1489,7 +1506,15 @@
         <w:t xml:space="preserve"> Eureka Server</w:t>
       </w:r>
       <w:r>
-        <w:t>. Registered the below services with the shoppingcart-service</w:t>
+        <w:t xml:space="preserve">. Registered the below services with the </w:t>
+      </w:r>
+      <w:proofErr w:type="spellStart"/>
+      <w:r>
+        <w:t>shoppingcart</w:t>
+      </w:r>
+      <w:proofErr w:type="spellEnd"/>
+      <w:r>
+        <w:t>-service</w:t>
       </w:r>
     </w:p>
     <w:p>
@@ -1569,17 +1594,29 @@
       <w:r>
         <w:t>Auto created database (</w:t>
       </w:r>
+      <w:proofErr w:type="spellStart"/>
       <w:r>
         <w:t>productdb</w:t>
       </w:r>
+      <w:proofErr w:type="spellEnd"/>
       <w:r>
         <w:t>) and table (</w:t>
       </w:r>
+      <w:proofErr w:type="spellStart"/>
       <w:r>
         <w:t>dbs_products</w:t>
       </w:r>
-      <w:r>
-        <w:t>) using SpringBoot JPA + Hibernate Dialect</w:t>
+      <w:proofErr w:type="spellEnd"/>
+      <w:r>
+        <w:t xml:space="preserve">) using </w:t>
+      </w:r>
+      <w:proofErr w:type="spellStart"/>
+      <w:r>
+        <w:t>SpringBoot</w:t>
+      </w:r>
+      <w:proofErr w:type="spellEnd"/>
+      <w:r>
+        <w:t xml:space="preserve"> JPA + Hibernate Dialect</w:t>
       </w:r>
     </w:p>
     <w:p>
@@ -1644,13 +1681,41 @@
           <w:u w:val="single"/>
         </w:rPr>
       </w:pPr>
+      <w:proofErr w:type="spellStart"/>
       <w:r>
         <w:rPr>
           <w:b/>
           <w:bCs/>
           <w:u w:val="single"/>
         </w:rPr>
-        <w:t>dbs-shoppingcart-server</w:t>
+        <w:t>dbs</w:t>
+      </w:r>
+      <w:proofErr w:type="spellEnd"/>
+      <w:r>
+        <w:rPr>
+          <w:b/>
+          <w:bCs/>
+          <w:u w:val="single"/>
+        </w:rPr>
+        <w:t>-</w:t>
+      </w:r>
+      <w:proofErr w:type="spellStart"/>
+      <w:r>
+        <w:rPr>
+          <w:b/>
+          <w:bCs/>
+          <w:u w:val="single"/>
+        </w:rPr>
+        <w:t>shoppingcart</w:t>
+      </w:r>
+      <w:proofErr w:type="spellEnd"/>
+      <w:r>
+        <w:rPr>
+          <w:b/>
+          <w:bCs/>
+          <w:u w:val="single"/>
+        </w:rPr>
+        <w:t>-server</w:t>
       </w:r>
     </w:p>
     <w:p>
@@ -1754,13 +1819,23 @@
           <w:u w:val="single"/>
         </w:rPr>
       </w:pPr>
+      <w:proofErr w:type="spellStart"/>
       <w:r>
         <w:rPr>
           <w:b/>
           <w:bCs/>
           <w:u w:val="single"/>
         </w:rPr>
-        <w:t>dbs-publisher-service</w:t>
+        <w:t>dbs</w:t>
+      </w:r>
+      <w:proofErr w:type="spellEnd"/>
+      <w:r>
+        <w:rPr>
+          <w:b/>
+          <w:bCs/>
+          <w:u w:val="single"/>
+        </w:rPr>
+        <w:t>-publisher-service</w:t>
       </w:r>
     </w:p>
     <w:p>
@@ -1848,7 +1923,23 @@
         </w:rPr>
       </w:pPr>
       <w:r>
-        <w:t>Upon choosing a product, the RabbitMQ (Output Binding) will send the product selected as a JSON object to the appropriate channel (@Autowired PublisherBinding)</w:t>
+        <w:t>Upon choosing a product, the RabbitMQ (Output Binding) will send the product selected as a JSON object to the appropriate channel (@</w:t>
+      </w:r>
+      <w:proofErr w:type="spellStart"/>
+      <w:r>
+        <w:t>Autowired</w:t>
+      </w:r>
+      <w:proofErr w:type="spellEnd"/>
+      <w:r>
+        <w:t xml:space="preserve"> </w:t>
+      </w:r>
+      <w:proofErr w:type="spellStart"/>
+      <w:r>
+        <w:t>PublisherBinding</w:t>
+      </w:r>
+      <w:proofErr w:type="spellEnd"/>
+      <w:r>
+        <w:t>)</w:t>
       </w:r>
     </w:p>
     <w:p>
@@ -1905,6 +1996,7 @@
           <w:u w:val="single"/>
         </w:rPr>
       </w:pPr>
+      <w:proofErr w:type="spellStart"/>
       <w:r>
         <w:rPr>
           <w:b/>
@@ -1912,7 +2004,16 @@
           <w:u w:val="single"/>
         </w:rPr>
         <w:lastRenderedPageBreak/>
-        <w:t>dbs-subscriber-service</w:t>
+        <w:t>dbs</w:t>
+      </w:r>
+      <w:proofErr w:type="spellEnd"/>
+      <w:r>
+        <w:rPr>
+          <w:b/>
+          <w:bCs/>
+          <w:u w:val="single"/>
+        </w:rPr>
+        <w:t>-subscriber-service</w:t>
       </w:r>
     </w:p>
     <w:p>
@@ -1979,7 +2080,15 @@
         </w:rPr>
       </w:pPr>
       <w:r>
-        <w:t xml:space="preserve">The subscriber service (RabbitListener service) subscribes the products from the RabbitMQ queue and updates in the DB </w:t>
+        <w:t>The subscriber service (</w:t>
+      </w:r>
+      <w:proofErr w:type="spellStart"/>
+      <w:r>
+        <w:t>RabbitListener</w:t>
+      </w:r>
+      <w:proofErr w:type="spellEnd"/>
+      <w:r>
+        <w:t xml:space="preserve"> service) subscribes the products from the RabbitMQ queue and updates in the DB </w:t>
       </w:r>
     </w:p>
     <w:p>
@@ -2418,8 +2527,13 @@
       <w:r>
         <w:t xml:space="preserve"> </w:t>
       </w:r>
-      <w:r>
-        <w:t>rabbitmq-server start</w:t>
+      <w:proofErr w:type="spellStart"/>
+      <w:r>
+        <w:t>rabbitmq</w:t>
+      </w:r>
+      <w:proofErr w:type="spellEnd"/>
+      <w:r>
+        <w:t>-server start</w:t>
       </w:r>
     </w:p>
     <w:p>
@@ -2440,8 +2554,13 @@
         <w:t xml:space="preserve"> </w:t>
       </w:r>
       <w:r>
-        <w:t>rabbitmq-plugins.bat enable rabbitmq_management</w:t>
-      </w:r>
+        <w:t xml:space="preserve">rabbitmq-plugins.bat enable </w:t>
+      </w:r>
+      <w:proofErr w:type="spellStart"/>
+      <w:r>
+        <w:t>rabbitmq_management</w:t>
+      </w:r>
+      <w:proofErr w:type="spellEnd"/>
     </w:p>
     <w:p>
       <w:r>
@@ -2494,7 +2613,15 @@
         </w:numPr>
       </w:pPr>
       <w:r>
-        <w:t>Start RabbitMQ as a docker (Optional) – Can dockerize RabbitMQ and use docker image of the RabbitMQ if need</w:t>
+        <w:t xml:space="preserve">Start RabbitMQ as a docker (Optional) – Can </w:t>
+      </w:r>
+      <w:proofErr w:type="spellStart"/>
+      <w:r>
+        <w:t>dockerize</w:t>
+      </w:r>
+      <w:proofErr w:type="spellEnd"/>
+      <w:r>
+        <w:t xml:space="preserve"> RabbitMQ and use docker image of the RabbitMQ if need</w:t>
       </w:r>
       <w:r>
         <w:t>ed</w:t>
@@ -3306,10 +3433,10 @@
           <w:noProof/>
         </w:rPr>
         <w:drawing>
-          <wp:inline distT="0" distB="0" distL="0" distR="0" wp14:anchorId="75C7E986" wp14:editId="569434A6">
-            <wp:extent cx="5943600" cy="3415665"/>
+          <wp:inline distT="0" distB="0" distL="0" distR="0" wp14:anchorId="1D6211A4" wp14:editId="7F9651FE">
+            <wp:extent cx="5943600" cy="3163570"/>
             <wp:effectExtent l="0" t="0" r="0" b="0"/>
-            <wp:docPr id="21" name="Picture 21"/>
+            <wp:docPr id="19" name="Picture 19"/>
             <wp:cNvGraphicFramePr>
               <a:graphicFrameLocks xmlns:a="http://schemas.openxmlformats.org/drawingml/2006/main" noChangeAspect="1"/>
             </wp:cNvGraphicFramePr>
@@ -3329,7 +3456,7 @@
                   <pic:spPr>
                     <a:xfrm>
                       <a:off x="0" y="0"/>
-                      <a:ext cx="5943600" cy="3415665"/>
+                      <a:ext cx="5943600" cy="3163570"/>
                     </a:xfrm>
                     <a:prstGeom prst="rect">
                       <a:avLst/>
@@ -3362,10 +3489,10 @@
           <w:noProof/>
         </w:rPr>
         <w:drawing>
-          <wp:inline distT="0" distB="0" distL="0" distR="0" wp14:anchorId="079615C8" wp14:editId="188EA0B7">
-            <wp:extent cx="5943600" cy="2662555"/>
-            <wp:effectExtent l="0" t="0" r="0" b="4445"/>
-            <wp:docPr id="23" name="Picture 23"/>
+          <wp:inline distT="0" distB="0" distL="0" distR="0" wp14:anchorId="7E02B9AE" wp14:editId="7D5EB8B3">
+            <wp:extent cx="5943600" cy="3192145"/>
+            <wp:effectExtent l="0" t="0" r="0" b="8255"/>
+            <wp:docPr id="22" name="Picture 22"/>
             <wp:cNvGraphicFramePr>
               <a:graphicFrameLocks xmlns:a="http://schemas.openxmlformats.org/drawingml/2006/main" noChangeAspect="1"/>
             </wp:cNvGraphicFramePr>
@@ -3385,7 +3512,7 @@
                   <pic:spPr>
                     <a:xfrm>
                       <a:off x="0" y="0"/>
-                      <a:ext cx="5943600" cy="2662555"/>
+                      <a:ext cx="5943600" cy="3192145"/>
                     </a:xfrm>
                     <a:prstGeom prst="rect">
                       <a:avLst/>
@@ -6567,7 +6694,7 @@
 </file>
 
 <file path=customXml/itemProps1.xml><?xml version="1.0" encoding="utf-8"?>
-<ds:datastoreItem xmlns:ds="http://schemas.openxmlformats.org/officeDocument/2006/customXml" ds:itemID="{32DBA3B3-B471-4147-8B05-F5B297B57461}">
+<ds:datastoreItem xmlns:ds="http://schemas.openxmlformats.org/officeDocument/2006/customXml" ds:itemID="{579D56BF-49B4-45B6-ADED-4A01456FA436}">
   <ds:schemaRefs>
     <ds:schemaRef ds:uri="http://schemas.openxmlformats.org/officeDocument/2006/bibliography"/>
   </ds:schemaRefs>

</xml_diff>